<commit_message>
Added assignment4 and some changes
</commit_message>
<xml_diff>
--- a/Report.docx
+++ b/Report.docx
@@ -1,6 +1,6 @@
 
 <file path=word/document.xml><?xml version="1.0" encoding="utf-8"?>
-<w:document xmlns:wpc="http://schemas.microsoft.com/office/word/2010/wordprocessingCanvas" xmlns:cx="http://schemas.microsoft.com/office/drawing/2014/chartex" xmlns:cx1="http://schemas.microsoft.com/office/drawing/2015/9/8/chartex" xmlns:cx2="http://schemas.microsoft.com/office/drawing/2015/10/21/chartex" xmlns:cx3="http://schemas.microsoft.com/office/drawing/2016/5/9/chartex" xmlns:cx4="http://schemas.microsoft.com/office/drawing/2016/5/10/chartex" xmlns:cx5="http://schemas.microsoft.com/office/drawing/2016/5/11/chartex" xmlns:cx6="http://schemas.microsoft.com/office/drawing/2016/5/12/chartex" xmlns:cx7="http://schemas.microsoft.com/office/drawing/2016/5/13/chartex" xmlns:cx8="http://schemas.microsoft.com/office/drawing/2016/5/14/chartex" xmlns:mc="http://schemas.openxmlformats.org/markup-compatibility/2006" xmlns:aink="http://schemas.microsoft.com/office/drawing/2016/ink" xmlns:am3d="http://schemas.microsoft.com/office/drawing/2017/model3d" xmlns:o="urn:schemas-microsoft-com:office:office" xmlns:r="http://schemas.openxmlformats.org/officeDocument/2006/relationships" xmlns:m="http://schemas.openxmlformats.org/officeDocument/2006/math" xmlns:v="urn:schemas-microsoft-com:vml" xmlns:wp14="http://schemas.microsoft.com/office/word/2010/wordprocessingDrawing" xmlns:wp="http://schemas.openxmlformats.org/drawingml/2006/wordprocessingDrawing" xmlns:w10="urn:schemas-microsoft-com:office:word" xmlns:w="http://schemas.openxmlformats.org/wordprocessingml/2006/main" xmlns:w14="http://schemas.microsoft.com/office/word/2010/wordml" xmlns:w15="http://schemas.microsoft.com/office/word/2012/wordml" xmlns:w16cid="http://schemas.microsoft.com/office/word/2016/wordml/cid" xmlns:w16se="http://schemas.microsoft.com/office/word/2015/wordml/symex" xmlns:wpg="http://schemas.microsoft.com/office/word/2010/wordprocessingGroup" xmlns:wpi="http://schemas.microsoft.com/office/word/2010/wordprocessingInk" xmlns:wne="http://schemas.microsoft.com/office/word/2006/wordml" xmlns:wps="http://schemas.microsoft.com/office/word/2010/wordprocessingShape" mc:Ignorable="w14 w15 w16se w16cid wp14">
+<w:document xmlns:wpc="http://schemas.microsoft.com/office/word/2010/wordprocessingCanvas" xmlns:mo="http://schemas.microsoft.com/office/mac/office/2008/main" xmlns:mc="http://schemas.openxmlformats.org/markup-compatibility/2006" xmlns:mv="urn:schemas-microsoft-com:mac:vml" xmlns:o="urn:schemas-microsoft-com:office:office" xmlns:r="http://schemas.openxmlformats.org/officeDocument/2006/relationships" xmlns:m="http://schemas.openxmlformats.org/officeDocument/2006/math" xmlns:v="urn:schemas-microsoft-com:vml" xmlns:wp14="http://schemas.microsoft.com/office/word/2010/wordprocessingDrawing" xmlns:wp="http://schemas.openxmlformats.org/drawingml/2006/wordprocessingDrawing" xmlns:w10="urn:schemas-microsoft-com:office:word" xmlns:w="http://schemas.openxmlformats.org/wordprocessingml/2006/main" xmlns:w14="http://schemas.microsoft.com/office/word/2010/wordml" xmlns:w15="http://schemas.microsoft.com/office/word/2012/wordml" xmlns:wpg="http://schemas.microsoft.com/office/word/2010/wordprocessingGroup" xmlns:wpi="http://schemas.microsoft.com/office/word/2010/wordprocessingInk" xmlns:wne="http://schemas.microsoft.com/office/word/2006/wordml" xmlns:wps="http://schemas.microsoft.com/office/word/2010/wordprocessingShape" mc:Ignorable="w14 w15 wp14">
   <w:body>
     <w:p>
       <w:pPr>
@@ -4113,7 +4113,7 @@
       <w:r>
         <w:rPr>
           <w:noProof/>
-          <w:lang w:val="en-US"/>
+          <w:lang w:eastAsia="nb-NO"/>
         </w:rPr>
         <w:drawing>
           <wp:inline distT="0" distB="0" distL="0" distR="0" wp14:anchorId="7F346A57" wp14:editId="4730D223">
@@ -8857,6 +8857,7 @@
           <w:color w:val="404040"/>
           <w:sz w:val="18"/>
           <w:szCs w:val="18"/>
+          <w:lang w:eastAsia="nb-NO"/>
         </w:rPr>
         <w:lastRenderedPageBreak/>
         <w:drawing>
@@ -10410,7 +10411,7 @@
           <w:color w:val="404040"/>
           <w:sz w:val="18"/>
           <w:szCs w:val="18"/>
-          <w:lang w:val="en-US"/>
+          <w:lang w:eastAsia="nb-NO"/>
         </w:rPr>
         <w:drawing>
           <wp:inline distT="0" distB="0" distL="0" distR="0" wp14:anchorId="232A6A0B" wp14:editId="2D33001D">
@@ -11081,8 +11082,34 @@
         <w:rPr>
           <w:lang w:val="en-US"/>
         </w:rPr>
-        <w:t xml:space="preserve">) function, which assigns pseudo random numbers to every index. The output results in a function that might be expressed by several frequency components, and thus giving several peaks in the Fourier transform. </w:t>
-      </w:r>
+        <w:t xml:space="preserve">) function, which assigns pseudo random numbers to every index. The output results in a function </w:t>
+      </w:r>
+      <w:r>
+        <w:rPr>
+          <w:lang w:val="en-US"/>
+        </w:rPr>
+        <w:t>whose amplitudes describe the amount of</w:t>
+      </w:r>
+      <w:r>
+        <w:rPr>
+          <w:lang w:val="en-US"/>
+        </w:rPr>
+        <w:t xml:space="preserve"> several frequency components</w:t>
+      </w:r>
+      <w:r>
+        <w:rPr>
+          <w:lang w:val="en-US"/>
+        </w:rPr>
+        <w:t xml:space="preserve"> represented in y4</w:t>
+      </w:r>
+      <w:r>
+        <w:rPr>
+          <w:lang w:val="en-US"/>
+        </w:rPr>
+        <w:t xml:space="preserve">, and thus giving several peaks in the Fourier transform. </w:t>
+      </w:r>
+      <w:bookmarkStart w:id="1" w:name="_GoBack"/>
+      <w:bookmarkEnd w:id="1"/>
     </w:p>
     <w:p>
       <w:pPr>
@@ -12054,6 +12081,7 @@
           <w:szCs w:val="20"/>
           <w:lang w:val="en-US"/>
         </w:rPr>
+        <w:lastRenderedPageBreak/>
         <w:t xml:space="preserve"> </w:t>
       </w:r>
     </w:p>
@@ -12077,7 +12105,6 @@
           <w:szCs w:val="20"/>
           <w:lang w:val="en-US"/>
         </w:rPr>
-        <w:lastRenderedPageBreak/>
         <w:t>subplot(3,2,3)</w:t>
       </w:r>
     </w:p>
@@ -12800,7 +12827,7 @@
           <w:color w:val="2F5496" w:themeColor="accent1" w:themeShade="BF"/>
           <w:sz w:val="32"/>
           <w:szCs w:val="32"/>
-          <w:lang w:val="en-US"/>
+          <w:lang w:eastAsia="nb-NO"/>
         </w:rPr>
         <w:drawing>
           <wp:inline distT="0" distB="0" distL="0" distR="0" wp14:anchorId="0D1BC14C" wp14:editId="64CFA60C">
@@ -12851,8 +12878,6 @@
         </w:rPr>
         <w:br w:type="page"/>
       </w:r>
-      <w:bookmarkStart w:id="1" w:name="_GoBack"/>
-      <w:bookmarkEnd w:id="1"/>
     </w:p>
     <w:p>
       <w:pPr>
@@ -12865,7 +12890,7 @@
       <w:r>
         <w:rPr>
           <w:noProof/>
-          <w:lang w:val="en-US"/>
+          <w:lang w:eastAsia="nb-NO"/>
         </w:rPr>
         <w:lastRenderedPageBreak/>
         <w:drawing>
@@ -13467,30 +13492,30 @@
           <w:szCs w:val="26"/>
           <w:lang w:val="en-US" w:eastAsia="nb-NO"/>
         </w:rPr>
+        <w:t>%newI(:,:,1) = R;</w:t>
+      </w:r>
+    </w:p>
+    <w:p>
+      <w:pPr>
+        <w:rPr>
+          <w:rFonts w:ascii="Courier" w:hAnsi="Courier" w:cs="Times New Roman"/>
+          <w:noProof/>
+          <w:color w:val="25992D"/>
+          <w:sz w:val="26"/>
+          <w:szCs w:val="26"/>
+          <w:lang w:val="en-US" w:eastAsia="nb-NO"/>
+        </w:rPr>
+      </w:pPr>
+      <w:r>
+        <w:rPr>
+          <w:rFonts w:ascii="Courier" w:hAnsi="Courier" w:cs="Times New Roman"/>
+          <w:noProof/>
+          <w:color w:val="25992D"/>
+          <w:sz w:val="26"/>
+          <w:szCs w:val="26"/>
+          <w:lang w:val="en-US" w:eastAsia="nb-NO"/>
+        </w:rPr>
         <w:lastRenderedPageBreak/>
-        <w:t>%newI(:,:,1) = R;</w:t>
-      </w:r>
-    </w:p>
-    <w:p>
-      <w:pPr>
-        <w:rPr>
-          <w:rFonts w:ascii="Courier" w:hAnsi="Courier" w:cs="Times New Roman"/>
-          <w:noProof/>
-          <w:color w:val="25992D"/>
-          <w:sz w:val="26"/>
-          <w:szCs w:val="26"/>
-          <w:lang w:val="en-US" w:eastAsia="nb-NO"/>
-        </w:rPr>
-      </w:pPr>
-      <w:r>
-        <w:rPr>
-          <w:rFonts w:ascii="Courier" w:hAnsi="Courier" w:cs="Times New Roman"/>
-          <w:noProof/>
-          <w:color w:val="25992D"/>
-          <w:sz w:val="26"/>
-          <w:szCs w:val="26"/>
-          <w:lang w:val="en-US" w:eastAsia="nb-NO"/>
-        </w:rPr>
         <w:t>%newI(:,:,2) = uint8(G);</w:t>
       </w:r>
     </w:p>
@@ -15451,70 +15476,70 @@
           <w:szCs w:val="26"/>
           <w:lang w:val="en-US" w:eastAsia="nb-NO"/>
         </w:rPr>
+        <w:t>subplot(3,2,3)</w:t>
+      </w:r>
+    </w:p>
+    <w:p>
+      <w:pPr>
+        <w:rPr>
+          <w:rFonts w:ascii="Courier" w:hAnsi="Courier" w:cs="Times New Roman"/>
+          <w:noProof/>
+          <w:sz w:val="26"/>
+          <w:szCs w:val="26"/>
+          <w:lang w:val="en-US" w:eastAsia="nb-NO"/>
+        </w:rPr>
+      </w:pPr>
+      <w:r>
+        <w:rPr>
+          <w:rFonts w:ascii="Courier" w:hAnsi="Courier" w:cs="Times New Roman"/>
+          <w:noProof/>
+          <w:sz w:val="26"/>
+          <w:szCs w:val="26"/>
+          <w:lang w:val="en-US" w:eastAsia="nb-NO"/>
+        </w:rPr>
+        <w:t>imshow(imageHhori), title(</w:t>
+      </w:r>
+      <w:r>
+        <w:rPr>
+          <w:rFonts w:ascii="Courier" w:hAnsi="Courier" w:cs="Times New Roman"/>
+          <w:noProof/>
+          <w:color w:val="B245F3"/>
+          <w:sz w:val="26"/>
+          <w:szCs w:val="26"/>
+          <w:lang w:val="en-US" w:eastAsia="nb-NO"/>
+        </w:rPr>
+        <w:t>'Horisontal filter'</w:t>
+      </w:r>
+      <w:r>
+        <w:rPr>
+          <w:rFonts w:ascii="Courier" w:hAnsi="Courier" w:cs="Times New Roman"/>
+          <w:noProof/>
+          <w:sz w:val="26"/>
+          <w:szCs w:val="26"/>
+          <w:lang w:val="en-US" w:eastAsia="nb-NO"/>
+        </w:rPr>
+        <w:t>)</w:t>
+      </w:r>
+    </w:p>
+    <w:p>
+      <w:pPr>
+        <w:rPr>
+          <w:rFonts w:ascii="Courier" w:hAnsi="Courier" w:cs="Times New Roman"/>
+          <w:noProof/>
+          <w:sz w:val="26"/>
+          <w:szCs w:val="26"/>
+          <w:lang w:val="en-US" w:eastAsia="nb-NO"/>
+        </w:rPr>
+      </w:pPr>
+      <w:r>
+        <w:rPr>
+          <w:rFonts w:ascii="Courier" w:hAnsi="Courier" w:cs="Times New Roman"/>
+          <w:noProof/>
+          <w:sz w:val="26"/>
+          <w:szCs w:val="26"/>
+          <w:lang w:val="en-US" w:eastAsia="nb-NO"/>
+        </w:rPr>
         <w:lastRenderedPageBreak/>
-        <w:t>subplot(3,2,3)</w:t>
-      </w:r>
-    </w:p>
-    <w:p>
-      <w:pPr>
-        <w:rPr>
-          <w:rFonts w:ascii="Courier" w:hAnsi="Courier" w:cs="Times New Roman"/>
-          <w:noProof/>
-          <w:sz w:val="26"/>
-          <w:szCs w:val="26"/>
-          <w:lang w:val="en-US" w:eastAsia="nb-NO"/>
-        </w:rPr>
-      </w:pPr>
-      <w:r>
-        <w:rPr>
-          <w:rFonts w:ascii="Courier" w:hAnsi="Courier" w:cs="Times New Roman"/>
-          <w:noProof/>
-          <w:sz w:val="26"/>
-          <w:szCs w:val="26"/>
-          <w:lang w:val="en-US" w:eastAsia="nb-NO"/>
-        </w:rPr>
-        <w:t>imshow(imageHhori), title(</w:t>
-      </w:r>
-      <w:r>
-        <w:rPr>
-          <w:rFonts w:ascii="Courier" w:hAnsi="Courier" w:cs="Times New Roman"/>
-          <w:noProof/>
-          <w:color w:val="B245F3"/>
-          <w:sz w:val="26"/>
-          <w:szCs w:val="26"/>
-          <w:lang w:val="en-US" w:eastAsia="nb-NO"/>
-        </w:rPr>
-        <w:t>'Horisontal filter'</w:t>
-      </w:r>
-      <w:r>
-        <w:rPr>
-          <w:rFonts w:ascii="Courier" w:hAnsi="Courier" w:cs="Times New Roman"/>
-          <w:noProof/>
-          <w:sz w:val="26"/>
-          <w:szCs w:val="26"/>
-          <w:lang w:val="en-US" w:eastAsia="nb-NO"/>
-        </w:rPr>
-        <w:t>)</w:t>
-      </w:r>
-    </w:p>
-    <w:p>
-      <w:pPr>
-        <w:rPr>
-          <w:rFonts w:ascii="Courier" w:hAnsi="Courier" w:cs="Times New Roman"/>
-          <w:noProof/>
-          <w:sz w:val="26"/>
-          <w:szCs w:val="26"/>
-          <w:lang w:val="en-US" w:eastAsia="nb-NO"/>
-        </w:rPr>
-      </w:pPr>
-      <w:r>
-        <w:rPr>
-          <w:rFonts w:ascii="Courier" w:hAnsi="Courier" w:cs="Times New Roman"/>
-          <w:noProof/>
-          <w:sz w:val="26"/>
-          <w:szCs w:val="26"/>
-          <w:lang w:val="en-US" w:eastAsia="nb-NO"/>
-        </w:rPr>
         <w:t>subplot(3,2,4)</w:t>
       </w:r>
     </w:p>
@@ -16778,6 +16803,7 @@
           <w:szCs w:val="26"/>
           <w:lang w:val="en-US" w:eastAsia="nb-NO"/>
         </w:rPr>
+        <w:lastRenderedPageBreak/>
         <w:t>imshow(FilterAverage), title(</w:t>
       </w:r>
       <w:r>
@@ -16844,7 +16870,6 @@
           <w:szCs w:val="26"/>
           <w:lang w:val="en-US" w:eastAsia="nb-NO"/>
         </w:rPr>
-        <w:lastRenderedPageBreak/>
         <w:t>imshow(FilterAverage5), title(</w:t>
       </w:r>
       <w:r>
@@ -17065,7 +17090,7 @@
         <w:rPr>
           <w:rFonts w:ascii="Calibri" w:hAnsi="Calibri"/>
           <w:noProof/>
-          <w:lang w:val="en-US"/>
+          <w:lang w:eastAsia="nb-NO"/>
         </w:rPr>
         <w:drawing>
           <wp:inline distT="0" distB="0" distL="0" distR="0" wp14:anchorId="18D24608" wp14:editId="579D0DD5">
@@ -17121,7 +17146,7 @@
 </file>
 
 <file path=word/styles.xml><?xml version="1.0" encoding="utf-8"?>
-<w:styles xmlns:mc="http://schemas.openxmlformats.org/markup-compatibility/2006" xmlns:r="http://schemas.openxmlformats.org/officeDocument/2006/relationships" xmlns:w="http://schemas.openxmlformats.org/wordprocessingml/2006/main" xmlns:w14="http://schemas.microsoft.com/office/word/2010/wordml" xmlns:w15="http://schemas.microsoft.com/office/word/2012/wordml" xmlns:w16cid="http://schemas.microsoft.com/office/word/2016/wordml/cid" xmlns:w16se="http://schemas.microsoft.com/office/word/2015/wordml/symex" mc:Ignorable="w14 w15 w16se w16cid">
+<w:styles xmlns:mc="http://schemas.openxmlformats.org/markup-compatibility/2006" xmlns:r="http://schemas.openxmlformats.org/officeDocument/2006/relationships" xmlns:w="http://schemas.openxmlformats.org/wordprocessingml/2006/main" xmlns:w14="http://schemas.microsoft.com/office/word/2010/wordml" xmlns:w15="http://schemas.microsoft.com/office/word/2012/wordml" mc:Ignorable="w14 w15">
   <w:docDefaults>
     <w:rPrDefault>
       <w:rPr>
@@ -17133,7 +17158,7 @@
     </w:rPrDefault>
     <w:pPrDefault/>
   </w:docDefaults>
-  <w:latentStyles w:defLockedState="0" w:defUIPriority="99" w:defSemiHidden="0" w:defUnhideWhenUsed="0" w:defQFormat="0" w:count="375">
+  <w:latentStyles w:defLockedState="0" w:defUIPriority="99" w:defSemiHidden="0" w:defUnhideWhenUsed="0" w:defQFormat="0" w:count="382">
     <w:lsdException w:name="Normal" w:uiPriority="0" w:qFormat="1"/>
     <w:lsdException w:name="heading 1" w:uiPriority="9" w:qFormat="1"/>
     <w:lsdException w:name="heading 2" w:semiHidden="1" w:uiPriority="9" w:unhideWhenUsed="1" w:qFormat="1"/>

</xml_diff>